<commit_message>
Deploying to gh-pages from @ IdahoAgStats/r-for-ag-scientists@b97909b44ae299a9494985a48a1ec85f49c8105a 🚀
</commit_message>
<xml_diff>
--- a/syllabus.docx
+++ b/syllabus.docx
@@ -283,7 +283,7 @@
         <w:pStyle w:val="Compact"/>
       </w:pPr>
       <w:r>
-        <w:t xml:space="preserve">do repeat actions in R</w:t>
+        <w:t xml:space="preserve">plot data</w:t>
       </w:r>
     </w:p>
     <w:p>
@@ -295,19 +295,15 @@
         <w:pStyle w:val="Compact"/>
       </w:pPr>
       <w:r>
-        <w:t xml:space="preserve">plot data</w:t>
-      </w:r>
-    </w:p>
-    <w:p>
-      <w:pPr>
-        <w:numPr>
-          <w:ilvl w:val="0"/>
-          <w:numId w:val="1001"/>
-        </w:numPr>
-        <w:pStyle w:val="Compact"/>
-      </w:pPr>
-      <w:r>
         <w:t xml:space="preserve">navigate R help files</w:t>
+      </w:r>
+    </w:p>
+    <w:p>
+      <w:pPr>
+        <w:pStyle w:val="FirstParagraph"/>
+      </w:pPr>
+      <w:r>
+        <w:t xml:space="preserve">** This course should provide</w:t>
       </w:r>
     </w:p>
     <w:bookmarkStart w:id="28" w:name="this-course-will-not-address"/>
@@ -441,7 +437,7 @@
         <w:t xml:space="preserve"> </w:t>
       </w:r>
       <w:r>
-        <w:t xml:space="preserve">will be a direct reflection of your attendance and participation during class. Attendance and participation of 5 classes, or 62.% of the total instruction time, will constitute a passing grade. Participating means attending and following along with the coding demonstration on your own computer.</w:t>
+        <w:t xml:space="preserve">will be a direct reflection of your attendance and participation during class. Attendance and participation of 5 classes, or 62.5% of the total instruction time, will constitute a passing grade. Participating means attending and following along with the coding demonstration on your own computer.</w:t>
       </w:r>
     </w:p>
     <w:p>

</xml_diff>

<commit_message>
Deploying to gh-pages from @ IdahoAgStats/r-for-ag-scientists@7e4b8955dd75e057f356642107ad1a900d570eac 🚀
</commit_message>
<xml_diff>
--- a/syllabus.docx
+++ b/syllabus.docx
@@ -296,14 +296,6 @@
       </w:pPr>
       <w:r>
         <w:t xml:space="preserve">navigate R help files</w:t>
-      </w:r>
-    </w:p>
-    <w:p>
-      <w:pPr>
-        <w:pStyle w:val="FirstParagraph"/>
-      </w:pPr>
-      <w:r>
-        <w:t xml:space="preserve">** This course should provide</w:t>
       </w:r>
     </w:p>
     <w:bookmarkStart w:id="28" w:name="this-course-will-not-address"/>

</xml_diff>

<commit_message>
Deploying to gh-pages from @ IdahoAgStats/r-for-ag-scientists@d35e85bcda254dfe2f1bc5c8f9f92b1e0f906dd2 🚀
</commit_message>
<xml_diff>
--- a/syllabus.docx
+++ b/syllabus.docx
@@ -208,7 +208,7 @@
         <w:pStyle w:val="FirstParagraph"/>
       </w:pPr>
       <w:r>
-        <w:t xml:space="preserve">Wednesday/Friday, 1-2 pm over Zoom. Email me if you have questions but are unavailable at that time.</w:t>
+        <w:t xml:space="preserve">Wednesday/Friday, 1-2 pm over Zoom. Email me if you have questions but are unavailable at those times.</w:t>
       </w:r>
     </w:p>
     <w:bookmarkEnd w:id="27"/>
@@ -539,6 +539,38 @@
       </w:r>
     </w:p>
     <w:bookmarkEnd w:id="38"/>
+    <w:bookmarkStart w:id="40" w:name="other-issues"/>
+    <w:p>
+      <w:pPr>
+        <w:pStyle w:val="Heading2"/>
+      </w:pPr>
+      <w:r>
+        <w:t xml:space="preserve">Other Issues</w:t>
+      </w:r>
+    </w:p>
+    <w:p>
+      <w:pPr>
+        <w:pStyle w:val="FirstParagraph"/>
+      </w:pPr>
+      <w:r>
+        <w:t xml:space="preserve">Checxk the</w:t>
+      </w:r>
+      <w:r>
+        <w:t xml:space="preserve"> </w:t>
+      </w:r>
+      <w:hyperlink r:id="rId39">
+        <w:r>
+          <w:rPr>
+            <w:rStyle w:val="Hyperlink"/>
+          </w:rPr>
+          <w:t xml:space="preserve">UI syllabus page</w:t>
+        </w:r>
+      </w:hyperlink>
+      <w:r>
+        <w:t xml:space="preserve">.</w:t>
+      </w:r>
+    </w:p>
+    <w:bookmarkEnd w:id="40"/>
     <w:sectPr/>
   </w:body>
 </w:document>

</xml_diff>

<commit_message>
Deploying to gh-pages from @ IdahoAgStats/r-for-ag-scientists@8351089e8494521e60c4bc51da434a0c673d5ce8 🚀
</commit_message>
<xml_diff>
--- a/syllabus.docx
+++ b/syllabus.docx
@@ -65,7 +65,7 @@
         <w:pStyle w:val="Date"/>
       </w:pPr>
       <w:r>
-        <w:t xml:space="preserve">1/1/23</w:t>
+        <w:t xml:space="preserve">2023-01-01</w:t>
       </w:r>
     </w:p>
     <w:bookmarkStart w:id="21" w:name="meeting-times"/>
@@ -869,6 +869,25 @@
       <w:jc w:val="center"/>
     </w:pPr>
   </w:style>
+  <w:style w:customStyle="1" w:styleId="AbstractTitle" w:type="paragraph">
+    <w:name w:val="Abstract Title"/>
+    <w:basedOn w:val="Normal"/>
+    <w:next w:val="Abstract"/>
+    <w:qFormat/>
+    <w:pPr>
+      <w:keepNext/>
+      <w:keepLines/>
+      <w:jc w:val="center"/>
+      <w:spacing w:after="0" w:before="300"/>
+    </w:pPr>
+    <w:rPr>
+      <w:sz w:val="20"/>
+      <w:szCs w:val="20"/>
+      <w:b/>
+      <w:color w:val="345A8A"/>
+      &gt;
+    </w:rPr>
+  </w:style>
   <w:style w:customStyle="1" w:styleId="Abstract" w:type="paragraph">
     <w:name w:val="Abstract"/>
     <w:basedOn w:val="Normal"/>
@@ -877,7 +896,7 @@
     <w:pPr>
       <w:keepNext/>
       <w:keepLines/>
-      <w:spacing w:after="300" w:before="300"/>
+      <w:spacing w:after="300" w:before="100"/>
     </w:pPr>
     <w:rPr>
       <w:sz w:val="20"/>
@@ -1099,6 +1118,18 @@
     <w:uiPriority w:val="9"/>
     <w:unhideWhenUsed/>
     <w:qFormat/>
+  </w:style>
+  <w:style w:styleId="FootnoteBlockText" w:type="paragraph">
+    <w:name w:val="Footnote Block Text"/>
+    <w:basedOn w:val="Footnote Text"/>
+    <w:next w:val="Footnote Text"/>
+    <w:uiPriority w:val="9"/>
+    <w:unhideWhenUsed/>
+    <w:qFormat/>
+    <w:pPr>
+      <w:spacing w:after="100" w:before="100"/>
+      <w:ind w:firstLine="0" w:left="480" w:right="480"/>
+    </w:pPr>
   </w:style>
   <w:style w:default="1" w:styleId="DefaultParagraphFont" w:type="character">
     <w:name w:val="Default Paragraph Font"/>

</xml_diff>